<commit_message>
Partially working makefile for web pages in separate directories from latex
</commit_message>
<xml_diff>
--- a/Handout.docx
+++ b/Handout.docx
@@ -2,38 +2,6 @@
 <file path=word/document.xml><?xml version="1.0" encoding="utf-8"?>
 <w:document xmlns:w="http://schemas.openxmlformats.org/wordprocessingml/2006/main" xmlns:m="http://schemas.openxmlformats.org/officeDocument/2006/math" xmlns:r="http://schemas.openxmlformats.org/officeDocument/2006/relationships" xmlns:o="urn:schemas-microsoft-com:office:office" xmlns:v="urn:schemas-microsoft-com:vml" xmlns:w10="urn:schemas-microsoft-com:office:word" xmlns:a="http://schemas.openxmlformats.org/drawingml/2006/main" xmlns:pic="http://schemas.openxmlformats.org/drawingml/2006/picture" xmlns:wp="http://schemas.openxmlformats.org/drawingml/2006/wordprocessingDrawing">
   <w:body>
-    <w:p>
-      <w:pPr>
-        <w:pStyle w:val="Title"/>
-      </w:pPr>
-      <w:r>
-        <w:t xml:space="preserve">Open</w:t>
-      </w:r>
-      <w:r>
-        <w:t xml:space="preserve"> </w:t>
-      </w:r>
-      <w:r>
-        <w:t xml:space="preserve">Data</w:t>
-      </w:r>
-      <w:r>
-        <w:t xml:space="preserve"> </w:t>
-      </w:r>
-      <w:r>
-        <w:t xml:space="preserve">Law</w:t>
-      </w:r>
-      <w:r>
-        <w:t xml:space="preserve"> </w:t>
-      </w:r>
-      <w:r>
-        <w:t xml:space="preserve">and</w:t>
-      </w:r>
-      <w:r>
-        <w:t xml:space="preserve"> </w:t>
-      </w:r>
-      <w:r>
-        <w:t xml:space="preserve">Licensing</w:t>
-      </w:r>
-    </w:p>
     <w:bookmarkStart w:id="21" w:name="introduction"/>
     <w:p>
       <w:pPr>
@@ -71,7 +39,25 @@
     <w:bookmarkEnd w:id="22"/>
     <w:p>
       <w:r>
-        <w:t xml:space="preserve">Strictly speaking it is impossible to “own” data in the sense of having a property right in factual information.</w:t>
+        <w:t xml:space="preserve">Strictly speaking it is impossible to</w:t>
+      </w:r>
+      <w:r>
+        <w:t xml:space="preserve"> </w:t>
+      </w:r>
+      <w:r>
+        <w:t xml:space="preserve">“</w:t>
+      </w:r>
+      <w:r>
+        <w:t xml:space="preserve">own</w:t>
+      </w:r>
+      <w:r>
+        <w:t xml:space="preserve">”</w:t>
+      </w:r>
+      <w:r>
+        <w:t xml:space="preserve"> </w:t>
+      </w:r>
+      <w:r>
+        <w:t xml:space="preserve">data in the sense of having a property right in factual information.</w:t>
       </w:r>
       <w:r>
         <w:rPr>
@@ -88,7 +74,6 @@
     </w:p>
     <w:p>
       <w:pPr>
-        <w:pStyle w:val="Compact"/>
         <w:numPr>
           <w:numId w:val="2"/>
           <w:ilvl w:val="0"/>
@@ -115,7 +100,6 @@
     </w:p>
     <w:p>
       <w:pPr>
-        <w:pStyle w:val="Compact"/>
         <w:numPr>
           <w:numId w:val="2"/>
           <w:ilvl w:val="0"/>
@@ -127,7 +111,6 @@
     </w:p>
     <w:p>
       <w:pPr>
-        <w:pStyle w:val="Compact"/>
         <w:numPr>
           <w:numId w:val="2"/>
           <w:ilvl w:val="0"/>
@@ -144,7 +127,6 @@
     </w:p>
     <w:p>
       <w:pPr>
-        <w:pStyle w:val="Compact"/>
         <w:numPr>
           <w:numId w:val="3"/>
           <w:ilvl w:val="0"/>
@@ -171,7 +153,6 @@
     </w:p>
     <w:p>
       <w:pPr>
-        <w:pStyle w:val="Compact"/>
         <w:numPr>
           <w:numId w:val="3"/>
           <w:ilvl w:val="0"/>
@@ -212,12 +193,57 @@
     <w:bookmarkEnd w:id="26"/>
     <w:p>
       <w:r>
-        <w:t xml:space="preserve">Copyright began in Great Britain as a protection for “books and other writings”. It restricted the right to copy the books or other writings (hence the term “copyright”) to the authors of the books for 14 years from publication.</w:t>
-      </w:r>
-    </w:p>
-    <w:p>
-      <w:r>
-        <w:t xml:space="preserve">Over time copyright protection was extended to many other forms of expression, for example paintings, sculptures, plays and photographs. These are collectively known as “works”. As protection extended it became unclear what exactly copyright protected. It was generally understood that copyright shouldn’t be able to protect facts. But that it should be able to protect adaptation of a work, eg translations into another language, dramatizations of a literary work. But it was not clear precisely where the line should be drawn</w:t>
+        <w:t xml:space="preserve">Copyright began in Great Britain as a protection for</w:t>
+      </w:r>
+      <w:r>
+        <w:t xml:space="preserve"> </w:t>
+      </w:r>
+      <w:r>
+        <w:t xml:space="preserve">“</w:t>
+      </w:r>
+      <w:r>
+        <w:t xml:space="preserve">books and other writings</w:t>
+      </w:r>
+      <w:r>
+        <w:t xml:space="preserve">”</w:t>
+      </w:r>
+      <w:r>
+        <w:t xml:space="preserve">. It restricted the right to copy the books or other writings (hence the term</w:t>
+      </w:r>
+      <w:r>
+        <w:t xml:space="preserve"> </w:t>
+      </w:r>
+      <w:r>
+        <w:t xml:space="preserve">“</w:t>
+      </w:r>
+      <w:r>
+        <w:t xml:space="preserve">copyright</w:t>
+      </w:r>
+      <w:r>
+        <w:t xml:space="preserve">”</w:t>
+      </w:r>
+      <w:r>
+        <w:t xml:space="preserve">) to the authors of the books for 14 years from publication.</w:t>
+      </w:r>
+    </w:p>
+    <w:p>
+      <w:r>
+        <w:t xml:space="preserve">Over time copyright protection was extended to many other forms of expression, for example paintings, sculptures, plays and photographs. These are collectively known as</w:t>
+      </w:r>
+      <w:r>
+        <w:t xml:space="preserve"> </w:t>
+      </w:r>
+      <w:r>
+        <w:t xml:space="preserve">“</w:t>
+      </w:r>
+      <w:r>
+        <w:t xml:space="preserve">works</w:t>
+      </w:r>
+      <w:r>
+        <w:t xml:space="preserve">”</w:t>
+      </w:r>
+      <w:r>
+        <w:t xml:space="preserve">. As protection extended it became unclear what exactly copyright protected. It was generally understood that copyright shouldn’t be able to protect facts. But that it should be able to protect adaptation of a work, eg translations into another language, dramatizations of a literary work. But it was not clear precisely where the line should be drawn</w:t>
       </w:r>
     </w:p>
     <w:p>
@@ -227,7 +253,61 @@
     </w:p>
     <w:p>
       <w:r>
-        <w:t xml:space="preserve">The courts converged on a distinction between “ideas” – which were not protected – and the “expression” of those ideas – which was protected. This is known as the “idea/expression” dichotomy. You could take facts recorded in someone’s work, provided you did not copy the expression of the work.</w:t>
+        <w:t xml:space="preserve">The courts converged on a distinction between</w:t>
+      </w:r>
+      <w:r>
+        <w:t xml:space="preserve"> </w:t>
+      </w:r>
+      <w:r>
+        <w:t xml:space="preserve">“</w:t>
+      </w:r>
+      <w:r>
+        <w:t xml:space="preserve">ideas</w:t>
+      </w:r>
+      <w:r>
+        <w:t xml:space="preserve">”</w:t>
+      </w:r>
+      <w:r>
+        <w:t xml:space="preserve"> </w:t>
+      </w:r>
+      <w:r>
+        <w:t xml:space="preserve">– which were not protected – and the</w:t>
+      </w:r>
+      <w:r>
+        <w:t xml:space="preserve"> </w:t>
+      </w:r>
+      <w:r>
+        <w:t xml:space="preserve">“</w:t>
+      </w:r>
+      <w:r>
+        <w:t xml:space="preserve">expression</w:t>
+      </w:r>
+      <w:r>
+        <w:t xml:space="preserve">”</w:t>
+      </w:r>
+      <w:r>
+        <w:t xml:space="preserve"> </w:t>
+      </w:r>
+      <w:r>
+        <w:t xml:space="preserve">of those ideas – which was protected. This is known as the</w:t>
+      </w:r>
+      <w:r>
+        <w:t xml:space="preserve"> </w:t>
+      </w:r>
+      <w:r>
+        <w:t xml:space="preserve">“</w:t>
+      </w:r>
+      <w:r>
+        <w:t xml:space="preserve">idea/expression</w:t>
+      </w:r>
+      <w:r>
+        <w:t xml:space="preserve">”</w:t>
+      </w:r>
+      <w:r>
+        <w:t xml:space="preserve"> </w:t>
+      </w:r>
+      <w:r>
+        <w:t xml:space="preserve">dichotomy. You could take facts recorded in someone’s work, provided you did not copy the expression of the work.</w:t>
       </w:r>
     </w:p>
     <w:p>
@@ -237,7 +317,25 @@
     </w:p>
     <w:p>
       <w:r>
-        <w:t xml:space="preserve">In English law the concept of “originality” acted as a kind of gate-keeper to prevent copyright being too extensive. If a work was not original, there was no copyright in it.</w:t>
+        <w:t xml:space="preserve">In English law the concept of</w:t>
+      </w:r>
+      <w:r>
+        <w:t xml:space="preserve"> </w:t>
+      </w:r>
+      <w:r>
+        <w:t xml:space="preserve">“</w:t>
+      </w:r>
+      <w:r>
+        <w:t xml:space="preserve">originality</w:t>
+      </w:r>
+      <w:r>
+        <w:t xml:space="preserve">”</w:t>
+      </w:r>
+      <w:r>
+        <w:t xml:space="preserve"> </w:t>
+      </w:r>
+      <w:r>
+        <w:t xml:space="preserve">acted as a kind of gate-keeper to prevent copyright being too extensive. If a work was not original, there was no copyright in it.</w:t>
       </w:r>
     </w:p>
     <w:p>
@@ -257,7 +355,25 @@
     <w:bookmarkEnd w:id="27"/>
     <w:p>
       <w:r>
-        <w:t xml:space="preserve">All that argument, though very interesting for academics, is now past. In Europe, whether or not a work is protected by copyright (the “subsistence” of copyright) has been harmonized by three directives:</w:t>
+        <w:t xml:space="preserve">All that argument, though very interesting for academics, is now past. In Europe, whether or not a work is protected by copyright (the</w:t>
+      </w:r>
+      <w:r>
+        <w:t xml:space="preserve"> </w:t>
+      </w:r>
+      <w:r>
+        <w:t xml:space="preserve">“</w:t>
+      </w:r>
+      <w:r>
+        <w:t xml:space="preserve">subsistence</w:t>
+      </w:r>
+      <w:r>
+        <w:t xml:space="preserve">”</w:t>
+      </w:r>
+      <w:r>
+        <w:t xml:space="preserve"> </w:t>
+      </w:r>
+      <w:r>
+        <w:t xml:space="preserve">of copyright) has been harmonized by three directives:</w:t>
       </w:r>
     </w:p>
     <w:p>
@@ -295,7 +411,37 @@
     </w:p>
     <w:p>
       <w:r>
-        <w:t xml:space="preserve">In all cases the criterion (replacing the English conception of “originality”) is that a work is protected if it is its author’s “own intellectual creation”.</w:t>
+        <w:t xml:space="preserve">In all cases the criterion (replacing the English conception of</w:t>
+      </w:r>
+      <w:r>
+        <w:t xml:space="preserve"> </w:t>
+      </w:r>
+      <w:r>
+        <w:t xml:space="preserve">“</w:t>
+      </w:r>
+      <w:r>
+        <w:t xml:space="preserve">originality</w:t>
+      </w:r>
+      <w:r>
+        <w:t xml:space="preserve">”</w:t>
+      </w:r>
+      <w:r>
+        <w:t xml:space="preserve">) is that a work is protected if it is its author’s</w:t>
+      </w:r>
+      <w:r>
+        <w:t xml:space="preserve"> </w:t>
+      </w:r>
+      <w:r>
+        <w:t xml:space="preserve">“</w:t>
+      </w:r>
+      <w:r>
+        <w:t xml:space="preserve">own intellectual creation</w:t>
+      </w:r>
+      <w:r>
+        <w:t xml:space="preserve">”</w:t>
+      </w:r>
+      <w:r>
+        <w:t xml:space="preserve">.</w:t>
       </w:r>
       <w:r>
         <w:rPr>
@@ -307,7 +453,61 @@
         <w:t xml:space="preserve"> </w:t>
       </w:r>
       <w:r>
-        <w:t xml:space="preserve">The ECJ has explained that “own intellectual creation” implies a creative choice made by the author. They must make use of “formative freedom” so that the author puts the stamp of their personality on work. If there is no “formative freedom” – eg if there is only really one way to express something – then there can be no copyright.</w:t>
+        <w:t xml:space="preserve">The ECJ has explained that</w:t>
+      </w:r>
+      <w:r>
+        <w:t xml:space="preserve"> </w:t>
+      </w:r>
+      <w:r>
+        <w:t xml:space="preserve">“</w:t>
+      </w:r>
+      <w:r>
+        <w:t xml:space="preserve">own intellectual creation</w:t>
+      </w:r>
+      <w:r>
+        <w:t xml:space="preserve">”</w:t>
+      </w:r>
+      <w:r>
+        <w:t xml:space="preserve"> </w:t>
+      </w:r>
+      <w:r>
+        <w:t xml:space="preserve">implies a creative choice made by the author. They must make use of</w:t>
+      </w:r>
+      <w:r>
+        <w:t xml:space="preserve"> </w:t>
+      </w:r>
+      <w:r>
+        <w:t xml:space="preserve">“</w:t>
+      </w:r>
+      <w:r>
+        <w:t xml:space="preserve">formative freedom</w:t>
+      </w:r>
+      <w:r>
+        <w:t xml:space="preserve">”</w:t>
+      </w:r>
+      <w:r>
+        <w:t xml:space="preserve"> </w:t>
+      </w:r>
+      <w:r>
+        <w:t xml:space="preserve">so that the author puts the stamp of their personality on work. If there is no</w:t>
+      </w:r>
+      <w:r>
+        <w:t xml:space="preserve"> </w:t>
+      </w:r>
+      <w:r>
+        <w:t xml:space="preserve">“</w:t>
+      </w:r>
+      <w:r>
+        <w:t xml:space="preserve">formative freedom</w:t>
+      </w:r>
+      <w:r>
+        <w:t xml:space="preserve">”</w:t>
+      </w:r>
+      <w:r>
+        <w:t xml:space="preserve"> </w:t>
+      </w:r>
+      <w:r>
+        <w:t xml:space="preserve">– eg if there is only really one way to express something – then there can be no copyright.</w:t>
       </w:r>
     </w:p>
     <w:p>
@@ -380,7 +580,25 @@
         </w:numPr>
       </w:pPr>
       <w:r>
-        <w:t xml:space="preserve">no formalities are required – copyright “just happens” when a work is created, you do not have to register or claim it in any way</w:t>
+        <w:t xml:space="preserve">no formalities are required – copyright</w:t>
+      </w:r>
+      <w:r>
+        <w:t xml:space="preserve"> </w:t>
+      </w:r>
+      <w:r>
+        <w:t xml:space="preserve">“</w:t>
+      </w:r>
+      <w:r>
+        <w:t xml:space="preserve">just happens</w:t>
+      </w:r>
+      <w:r>
+        <w:t xml:space="preserve">”</w:t>
+      </w:r>
+      <w:r>
+        <w:t xml:space="preserve"> </w:t>
+      </w:r>
+      <w:r>
+        <w:t xml:space="preserve">when a work is created, you do not have to register or claim it in any way</w:t>
       </w:r>
       <w:r>
         <w:rPr>
@@ -454,7 +672,7 @@
         </w:numPr>
       </w:pPr>
       <w:r>
-        <w:t xml:space="preserve">reproducing the work (i.e. copying it)</w:t>
+        <w:t xml:space="preserve">reproducing the work (i.e. copying it)</w:t>
       </w:r>
     </w:p>
     <w:p>
@@ -491,17 +709,74 @@
     <w:bookmarkEnd w:id="32"/>
     <w:p>
       <w:r>
-        <w:t xml:space="preserve">For the purpose of the database directive, a “database” is</w:t>
-      </w:r>
-    </w:p>
-    <w:p>
-      <w:r>
-        <w:t xml:space="preserve">"a collection of independent works, data or other materials which (a) are arranged in a systematic or methodical way, and (b) are individually accessible by electronic or other means"</w:t>
-      </w:r>
-    </w:p>
-    <w:p>
-      <w:r>
-        <w:t xml:space="preserve">Thus a “database” is what a computer scientist might call a “data set”. A database does not have to be held on a computer. Examples of databases which are not electronic might be:</w:t>
+        <w:t xml:space="preserve">For the purpose of the database directive, a</w:t>
+      </w:r>
+      <w:r>
+        <w:t xml:space="preserve"> </w:t>
+      </w:r>
+      <w:r>
+        <w:t xml:space="preserve">“</w:t>
+      </w:r>
+      <w:r>
+        <w:t xml:space="preserve">database</w:t>
+      </w:r>
+      <w:r>
+        <w:t xml:space="preserve">”</w:t>
+      </w:r>
+      <w:r>
+        <w:t xml:space="preserve"> </w:t>
+      </w:r>
+      <w:r>
+        <w:t xml:space="preserve">is</w:t>
+      </w:r>
+    </w:p>
+    <w:p>
+      <w:r>
+        <w:t xml:space="preserve">“</w:t>
+      </w:r>
+      <w:r>
+        <w:t xml:space="preserve">a collection of independent works, data or other materials which (a) are arranged in a systematic or methodical way, and (b) are individually accessible by electronic or other means</w:t>
+      </w:r>
+      <w:r>
+        <w:t xml:space="preserve">”</w:t>
+      </w:r>
+    </w:p>
+    <w:p>
+      <w:r>
+        <w:t xml:space="preserve">Thus a</w:t>
+      </w:r>
+      <w:r>
+        <w:t xml:space="preserve"> </w:t>
+      </w:r>
+      <w:r>
+        <w:t xml:space="preserve">“</w:t>
+      </w:r>
+      <w:r>
+        <w:t xml:space="preserve">database</w:t>
+      </w:r>
+      <w:r>
+        <w:t xml:space="preserve">”</w:t>
+      </w:r>
+      <w:r>
+        <w:t xml:space="preserve"> </w:t>
+      </w:r>
+      <w:r>
+        <w:t xml:space="preserve">is what a computer scientist might call a</w:t>
+      </w:r>
+      <w:r>
+        <w:t xml:space="preserve"> </w:t>
+      </w:r>
+      <w:r>
+        <w:t xml:space="preserve">“</w:t>
+      </w:r>
+      <w:r>
+        <w:t xml:space="preserve">data set</w:t>
+      </w:r>
+      <w:r>
+        <w:t xml:space="preserve">”</w:t>
+      </w:r>
+      <w:r>
+        <w:t xml:space="preserve">. A database does not have to be held on a computer. Examples of databases which are not electronic might be:</w:t>
       </w:r>
     </w:p>
     <w:p>
@@ -539,7 +814,25 @@
     </w:p>
     <w:p>
       <w:r>
-        <w:t xml:space="preserve">If a database is held on a computer, the computer software that manages the database is not a part of the “database” for IP purposes. It would usually be protected by copyright law as a computer program. Copyright operates slightly differently for computer programs than it does for databases and is probably off-topic for this handout.</w:t>
+        <w:t xml:space="preserve">If a database is held on a computer, the computer software that manages the database is not a part of the</w:t>
+      </w:r>
+      <w:r>
+        <w:t xml:space="preserve"> </w:t>
+      </w:r>
+      <w:r>
+        <w:t xml:space="preserve">“</w:t>
+      </w:r>
+      <w:r>
+        <w:t xml:space="preserve">database</w:t>
+      </w:r>
+      <w:r>
+        <w:t xml:space="preserve">”</w:t>
+      </w:r>
+      <w:r>
+        <w:t xml:space="preserve"> </w:t>
+      </w:r>
+      <w:r>
+        <w:t xml:space="preserve">for IP purposes. It would usually be protected by copyright law as a computer program. Copyright operates slightly differently for computer programs than it does for databases and is probably off-topic for this handout.</w:t>
       </w:r>
     </w:p>
     <w:bookmarkStart w:id="33" w:name="database-right"/>
@@ -571,7 +864,25 @@
         <w:t xml:space="preserve">investment</w:t>
       </w:r>
       <w:r>
-        <w:t xml:space="preserve">. It was created by the European Union in a, possibly mistaken, hope that it would encourage investment in the creation of a database infrastructure. The database right is sometimes referred to in EU circles as the “sui generis right” because it is not like any other kind of right.</w:t>
+        <w:t xml:space="preserve">. It was created by the European Union in a, possibly mistaken, hope that it would encourage investment in the creation of a database infrastructure. The database right is sometimes referred to in EU circles as the</w:t>
+      </w:r>
+      <w:r>
+        <w:t xml:space="preserve"> </w:t>
+      </w:r>
+      <w:r>
+        <w:t xml:space="preserve">“</w:t>
+      </w:r>
+      <w:r>
+        <w:t xml:space="preserve">sui generis right</w:t>
+      </w:r>
+      <w:r>
+        <w:t xml:space="preserve">”</w:t>
+      </w:r>
+      <w:r>
+        <w:t xml:space="preserve"> </w:t>
+      </w:r>
+      <w:r>
+        <w:t xml:space="preserve">because it is not like any other kind of right.</w:t>
       </w:r>
     </w:p>
     <w:p>
@@ -619,7 +930,25 @@
     </w:p>
     <w:p>
       <w:r>
-        <w:t xml:space="preserve">the contents of the database. Here “substantial” can mean either quantitatively substantial – for example lots of time or money; or qualitatively substantial – for example the use of experts to collect the data (as happened in</w:t>
+        <w:t xml:space="preserve">the contents of the database. Here</w:t>
+      </w:r>
+      <w:r>
+        <w:t xml:space="preserve"> </w:t>
+      </w:r>
+      <w:r>
+        <w:t xml:space="preserve">“</w:t>
+      </w:r>
+      <w:r>
+        <w:t xml:space="preserve">substantial</w:t>
+      </w:r>
+      <w:r>
+        <w:t xml:space="preserve">”</w:t>
+      </w:r>
+      <w:r>
+        <w:t xml:space="preserve"> </w:t>
+      </w:r>
+      <w:r>
+        <w:t xml:space="preserve">can mean either quantitatively substantial – for example lots of time or money; or qualitatively substantial – for example the use of experts to collect the data (as happened in</w:t>
       </w:r>
       <w:r>
         <w:t xml:space="preserve"> </w:t>
@@ -652,7 +981,91 @@
     <w:bookmarkEnd w:id="35"/>
     <w:p>
       <w:r>
-        <w:t xml:space="preserve">The Court of Justice explained that “obtaining” was different from “creating”. The football leagues of England and Scotland claimed they had a database right in the list of football “fixtures”, i.e. which teams would play each other on particular dates and in particular venues. The court decided that what the leagues were doing was “creating” data. It was they that decided whether or not two teams would play one another. They could not be said to be “obtaining” it.</w:t>
+        <w:t xml:space="preserve">The Court of Justice explained that</w:t>
+      </w:r>
+      <w:r>
+        <w:t xml:space="preserve"> </w:t>
+      </w:r>
+      <w:r>
+        <w:t xml:space="preserve">“</w:t>
+      </w:r>
+      <w:r>
+        <w:t xml:space="preserve">obtaining</w:t>
+      </w:r>
+      <w:r>
+        <w:t xml:space="preserve">”</w:t>
+      </w:r>
+      <w:r>
+        <w:t xml:space="preserve"> </w:t>
+      </w:r>
+      <w:r>
+        <w:t xml:space="preserve">was different from</w:t>
+      </w:r>
+      <w:r>
+        <w:t xml:space="preserve"> </w:t>
+      </w:r>
+      <w:r>
+        <w:t xml:space="preserve">“</w:t>
+      </w:r>
+      <w:r>
+        <w:t xml:space="preserve">creating</w:t>
+      </w:r>
+      <w:r>
+        <w:t xml:space="preserve">”</w:t>
+      </w:r>
+      <w:r>
+        <w:t xml:space="preserve">. The football leagues of England and Scotland claimed they had a database right in the list of football</w:t>
+      </w:r>
+      <w:r>
+        <w:t xml:space="preserve"> </w:t>
+      </w:r>
+      <w:r>
+        <w:t xml:space="preserve">“</w:t>
+      </w:r>
+      <w:r>
+        <w:t xml:space="preserve">fixtures</w:t>
+      </w:r>
+      <w:r>
+        <w:t xml:space="preserve">”</w:t>
+      </w:r>
+      <w:r>
+        <w:t xml:space="preserve">, i.e. which teams would play each other on particular dates and in particular venues. The court decided that what the leagues were doing was</w:t>
+      </w:r>
+      <w:r>
+        <w:t xml:space="preserve"> </w:t>
+      </w:r>
+      <w:r>
+        <w:t xml:space="preserve">“</w:t>
+      </w:r>
+      <w:r>
+        <w:t xml:space="preserve">creating</w:t>
+      </w:r>
+      <w:r>
+        <w:t xml:space="preserve">”</w:t>
+      </w:r>
+      <w:r>
+        <w:t xml:space="preserve"> </w:t>
+      </w:r>
+      <w:r>
+        <w:t xml:space="preserve">data. It was they that decided whether or not two teams would play one another. They could not be said to be</w:t>
+      </w:r>
+      <w:r>
+        <w:t xml:space="preserve"> </w:t>
+      </w:r>
+      <w:r>
+        <w:t xml:space="preserve">“</w:t>
+      </w:r>
+      <w:r>
+        <w:t xml:space="preserve">obtaining</w:t>
+      </w:r>
+      <w:r>
+        <w:t xml:space="preserve">”</w:t>
+      </w:r>
+      <w:r>
+        <w:t xml:space="preserve"> </w:t>
+      </w:r>
+      <w:r>
+        <w:t xml:space="preserve">it.</w:t>
       </w:r>
     </w:p>
     <w:p>
@@ -678,7 +1091,58 @@
     <w:bookmarkEnd w:id="37"/>
     <w:p>
       <w:r>
-        <w:t xml:space="preserve">Where is the line drawn between “obtaining” and “creating”? Some academics have suggested that a common form of data collection – going out and measuring data (eg meteorological data, mapping data for Open Street Map) – was really “creating” the data on the theory that the data doesn’t exist before it is actually recorded. The Court of Appeal of England and Wales has rejected this view in no uncertain terms. It is not certain that the Court of Justice would take the same view, but the question hasn’t been asked them. For the moment a substantial investment in measuring data would give the database right in English law.</w:t>
+        <w:t xml:space="preserve">Where is the line drawn between</w:t>
+      </w:r>
+      <w:r>
+        <w:t xml:space="preserve"> </w:t>
+      </w:r>
+      <w:r>
+        <w:t xml:space="preserve">“</w:t>
+      </w:r>
+      <w:r>
+        <w:t xml:space="preserve">obtaining</w:t>
+      </w:r>
+      <w:r>
+        <w:t xml:space="preserve">”</w:t>
+      </w:r>
+      <w:r>
+        <w:t xml:space="preserve"> </w:t>
+      </w:r>
+      <w:r>
+        <w:t xml:space="preserve">and</w:t>
+      </w:r>
+      <w:r>
+        <w:t xml:space="preserve"> </w:t>
+      </w:r>
+      <w:r>
+        <w:t xml:space="preserve">“</w:t>
+      </w:r>
+      <w:r>
+        <w:t xml:space="preserve">creating</w:t>
+      </w:r>
+      <w:r>
+        <w:t xml:space="preserve">”</w:t>
+      </w:r>
+      <w:r>
+        <w:t xml:space="preserve">? Some academics have suggested that a common form of data collection – going out and measuring data (eg meteorological data, mapping data for Open Street Map) – was really</w:t>
+      </w:r>
+      <w:r>
+        <w:t xml:space="preserve"> </w:t>
+      </w:r>
+      <w:r>
+        <w:t xml:space="preserve">“</w:t>
+      </w:r>
+      <w:r>
+        <w:t xml:space="preserve">creating</w:t>
+      </w:r>
+      <w:r>
+        <w:t xml:space="preserve">”</w:t>
+      </w:r>
+      <w:r>
+        <w:t xml:space="preserve"> </w:t>
+      </w:r>
+      <w:r>
+        <w:t xml:space="preserve">the data on the theory that the data doesn’t exist before it is actually recorded. The Court of Appeal of England and Wales has rejected this view in no uncertain terms. It is not certain that the Court of Justice would take the same view, but the question hasn’t been asked them. For the moment a substantial investment in measuring data would give the database right in English law.</w:t>
       </w:r>
     </w:p>
     <w:bookmarkStart w:id="38" w:name="apis-hristovich-v-lakorda-c-54507"/>
@@ -715,7 +1179,19 @@
         </w:numPr>
       </w:pPr>
       <w:r>
-        <w:t xml:space="preserve">“Extraction” (see below) relies on a transfer of the contents of the database. The purpose of that transfer is irrelevant.</w:t>
+        <w:t xml:space="preserve">“</w:t>
+      </w:r>
+      <w:r>
+        <w:t xml:space="preserve">Extraction</w:t>
+      </w:r>
+      <w:r>
+        <w:t xml:space="preserve">”</w:t>
+      </w:r>
+      <w:r>
+        <w:t xml:space="preserve"> </w:t>
+      </w:r>
+      <w:r>
+        <w:t xml:space="preserve">(see below) relies on a transfer of the contents of the database. The purpose of that transfer is irrelevant.</w:t>
       </w:r>
     </w:p>
     <w:p>
@@ -773,7 +1249,22 @@
     </w:p>
     <w:p>
       <w:r>
-        <w:t xml:space="preserve">But the authors of the directive were also clearly worried about the possibility of taking “little and often”. The directive also makes conduct an infringement of the database right if it consists of all of the following:</w:t>
+        <w:t xml:space="preserve">But the authors of the directive were also clearly worried about the possibility of taking</w:t>
+      </w:r>
+      <w:r>
+        <w:t xml:space="preserve"> </w:t>
+      </w:r>
+      <w:r>
+        <w:t xml:space="preserve">“</w:t>
+      </w:r>
+      <w:r>
+        <w:t xml:space="preserve">little and often</w:t>
+      </w:r>
+      <w:r>
+        <w:t xml:space="preserve">”</w:t>
+      </w:r>
+      <w:r>
+        <w:t xml:space="preserve">. The directive also makes conduct an infringement of the database right if it consists of all of the following:</w:t>
       </w:r>
     </w:p>
     <w:p>
@@ -815,7 +1306,6 @@
     </w:p>
     <w:p>
       <w:pPr>
-        <w:pStyle w:val="Compact"/>
         <w:numPr>
           <w:numId w:val="12"/>
           <w:ilvl w:val="0"/>
@@ -827,7 +1317,6 @@
     </w:p>
     <w:p>
       <w:pPr>
-        <w:pStyle w:val="Compact"/>
         <w:numPr>
           <w:numId w:val="13"/>
           <w:ilvl w:val="1"/>
@@ -839,7 +1328,6 @@
     </w:p>
     <w:p>
       <w:pPr>
-        <w:pStyle w:val="Compact"/>
         <w:numPr>
           <w:numId w:val="13"/>
           <w:ilvl w:val="1"/>
@@ -889,7 +1377,22 @@
         <w:t xml:space="preserve"> </w:t>
       </w:r>
       <w:r>
-        <w:t xml:space="preserve">a University owned a database of the “100 most important poems in German literature between 1730 and 1900. Directmedia created their own anthology, using the database as a guide to which poems to select from that period. They were selective and did not use all the poems. The Court of Justice decided that could be an “extraction”.</w:t>
+        <w:t xml:space="preserve">a University owned a database of the “100 most important poems in German literature between 1730 and 1900. Directmedia created their own anthology, using the database as a guide to which poems to select from that period. They were selective and did not use all the poems. The Court of Justice decided that could be an</w:t>
+      </w:r>
+      <w:r>
+        <w:t xml:space="preserve"> </w:t>
+      </w:r>
+      <w:r>
+        <w:t xml:space="preserve">“</w:t>
+      </w:r>
+      <w:r>
+        <w:t xml:space="preserve">extraction</w:t>
+      </w:r>
+      <w:r>
+        <w:t xml:space="preserve">”</w:t>
+      </w:r>
+      <w:r>
+        <w:t xml:space="preserve">.</w:t>
       </w:r>
     </w:p>
     <w:p>
@@ -920,7 +1423,34 @@
         <w:t xml:space="preserve"> </w:t>
       </w:r>
       <w:r>
-        <w:t xml:space="preserve">a meta search engine (“GasPedaal”) would, in response to a user query, make its own queries to a number of automotive websites and in particular one known as Autotrack. A member of the public could, in principle, access a substantial part of Auotrack’s database by using GasPedaal and hence the meta search engine’s activities constituted “re-utilisation”.</w:t>
+        <w:t xml:space="preserve">a meta search engine (</w:t>
+      </w:r>
+      <w:r>
+        <w:t xml:space="preserve">“</w:t>
+      </w:r>
+      <w:r>
+        <w:t xml:space="preserve">GasPedaal</w:t>
+      </w:r>
+      <w:r>
+        <w:t xml:space="preserve">”</w:t>
+      </w:r>
+      <w:r>
+        <w:t xml:space="preserve">) would, in response to a user query, make its own queries to a number of automotive websites and in particular one known as Autotrack. A member of the public could, in principle, access a substantial part of Auotrack’s database by using GasPedaal and hence the meta search engine’s activities constituted</w:t>
+      </w:r>
+      <w:r>
+        <w:t xml:space="preserve"> </w:t>
+      </w:r>
+      <w:r>
+        <w:t xml:space="preserve">“</w:t>
+      </w:r>
+      <w:r>
+        <w:t xml:space="preserve">re-utilisation</w:t>
+      </w:r>
+      <w:r>
+        <w:t xml:space="preserve">”</w:t>
+      </w:r>
+      <w:r>
+        <w:t xml:space="preserve">.</w:t>
       </w:r>
     </w:p>
     <w:bookmarkStart w:id="44" w:name="derived-works"/>
@@ -935,7 +1465,37 @@
     <w:bookmarkEnd w:id="44"/>
     <w:p>
       <w:r>
-        <w:t xml:space="preserve">What the database right does not seem to protect is a non-database work that has been created using a database – for example a graphic (such as a map or info-graphic) or a report summarising the results in a database. This is a subtle point because, if the derived work contains sufficient information that was in the original database to count as a “substantial part”, then creating the derived work will be an “extraction”, which would require permission of the database right owner.</w:t>
+        <w:t xml:space="preserve">What the database right does not seem to protect is a non-database work that has been created using a database – for example a graphic (such as a map or info-graphic) or a report summarising the results in a database. This is a subtle point because, if the derived work contains sufficient information that was in the original database to count as a</w:t>
+      </w:r>
+      <w:r>
+        <w:t xml:space="preserve"> </w:t>
+      </w:r>
+      <w:r>
+        <w:t xml:space="preserve">“</w:t>
+      </w:r>
+      <w:r>
+        <w:t xml:space="preserve">substantial part</w:t>
+      </w:r>
+      <w:r>
+        <w:t xml:space="preserve">”</w:t>
+      </w:r>
+      <w:r>
+        <w:t xml:space="preserve">, then creating the derived work will be an</w:t>
+      </w:r>
+      <w:r>
+        <w:t xml:space="preserve"> </w:t>
+      </w:r>
+      <w:r>
+        <w:t xml:space="preserve">“</w:t>
+      </w:r>
+      <w:r>
+        <w:t xml:space="preserve">extraction</w:t>
+      </w:r>
+      <w:r>
+        <w:t xml:space="preserve">”</w:t>
+      </w:r>
+      <w:r>
+        <w:t xml:space="preserve">, which would require permission of the database right owner.</w:t>
       </w:r>
     </w:p>
     <w:p>
@@ -975,12 +1535,45 @@
     <w:bookmarkEnd w:id="45"/>
     <w:p>
       <w:r>
-        <w:t xml:space="preserve">Copyright in a database is a right independent of any database right. In other words it is possible for either copyright or database right to exist in a database as well as both or neither. Neither right is “superior” to the other.</w:t>
-      </w:r>
-    </w:p>
-    <w:p>
-      <w:r>
-        <w:t xml:space="preserve">To obtain copyright a database must be original, in that one of two things must be the author’s “own intellectual creation”. Either the:</w:t>
+        <w:t xml:space="preserve">Copyright in a database is a right independent of any database right. In other words it is possible for either copyright or database right to exist in a database as well as both or neither. Neither right is</w:t>
+      </w:r>
+      <w:r>
+        <w:t xml:space="preserve"> </w:t>
+      </w:r>
+      <w:r>
+        <w:t xml:space="preserve">“</w:t>
+      </w:r>
+      <w:r>
+        <w:t xml:space="preserve">superior</w:t>
+      </w:r>
+      <w:r>
+        <w:t xml:space="preserve">”</w:t>
+      </w:r>
+      <w:r>
+        <w:t xml:space="preserve"> </w:t>
+      </w:r>
+      <w:r>
+        <w:t xml:space="preserve">to the other.</w:t>
+      </w:r>
+    </w:p>
+    <w:p>
+      <w:r>
+        <w:t xml:space="preserve">To obtain copyright a database must be original, in that one of two things must be the author’s</w:t>
+      </w:r>
+      <w:r>
+        <w:t xml:space="preserve"> </w:t>
+      </w:r>
+      <w:r>
+        <w:t xml:space="preserve">“</w:t>
+      </w:r>
+      <w:r>
+        <w:t xml:space="preserve">own intellectual creation</w:t>
+      </w:r>
+      <w:r>
+        <w:t xml:space="preserve">”</w:t>
+      </w:r>
+      <w:r>
+        <w:t xml:space="preserve">. Either the:</w:t>
       </w:r>
     </w:p>
     <w:p>
@@ -1007,7 +1600,22 @@
     </w:p>
     <w:p>
       <w:r>
-        <w:t xml:space="preserve">For example the 100 most important poems in German literature between 1730 and 1900 could claim copyright on the basis of the selection of the poems to include. This would apply to many anthologies. Wherever what is and is not in the database is the result of the exercise of the author’s “own intellectual creation”.</w:t>
+        <w:t xml:space="preserve">For example the 100 most important poems in German literature between 1730 and 1900 could claim copyright on the basis of the selection of the poems to include. This would apply to many anthologies. Wherever what is and is not in the database is the result of the exercise of the author’s</w:t>
+      </w:r>
+      <w:r>
+        <w:t xml:space="preserve"> </w:t>
+      </w:r>
+      <w:r>
+        <w:t xml:space="preserve">“</w:t>
+      </w:r>
+      <w:r>
+        <w:t xml:space="preserve">own intellectual creation</w:t>
+      </w:r>
+      <w:r>
+        <w:t xml:space="preserve">”</w:t>
+      </w:r>
+      <w:r>
+        <w:t xml:space="preserve">.</w:t>
       </w:r>
     </w:p>
     <w:bookmarkStart w:id="46" w:name="playlists-and-cds"/>
@@ -1027,12 +1635,36 @@
     </w:p>
     <w:p>
       <w:r>
-        <w:t xml:space="preserve">“Whereas, as a rule, the compilation of several recordings of musical performances on a CD does not come within the scope of this Directive, both because, as a compilation, it does not meet the conditions for copyright protection and because it does not represent a substantial enough investment to be eligible under the sui generis right”</w:t>
-      </w:r>
-    </w:p>
-    <w:p>
-      <w:r>
-        <w:t xml:space="preserve">In other words: no database right or database copyright for you. The phrase “as a rule” means that there may be some exceptions, but the drafters of the directive clearly though that a typical CD could not normally attract either database right or database copyright.</w:t>
+        <w:t xml:space="preserve">“</w:t>
+      </w:r>
+      <w:r>
+        <w:t xml:space="preserve">Whereas, as a rule, the compilation of several recordings of musical performances on a CD does not come within the scope of this Directive, both because, as a compilation, it does not meet the conditions for copyright protection and because it does not represent a substantial enough investment to be eligible under the sui generis right</w:t>
+      </w:r>
+      <w:r>
+        <w:t xml:space="preserve">”</w:t>
+      </w:r>
+    </w:p>
+    <w:p>
+      <w:r>
+        <w:t xml:space="preserve">In other words: no database right or database copyright for you. The phrase</w:t>
+      </w:r>
+      <w:r>
+        <w:t xml:space="preserve"> </w:t>
+      </w:r>
+      <w:r>
+        <w:t xml:space="preserve">“</w:t>
+      </w:r>
+      <w:r>
+        <w:t xml:space="preserve">as a rule</w:t>
+      </w:r>
+      <w:r>
+        <w:t xml:space="preserve">”</w:t>
+      </w:r>
+      <w:r>
+        <w:t xml:space="preserve"> </w:t>
+      </w:r>
+      <w:r>
+        <w:t xml:space="preserve">means that there may be some exceptions, but the drafters of the directive clearly though that a typical CD could not normally attract either database right or database copyright.</w:t>
       </w:r>
     </w:p>
     <w:bookmarkStart w:id="47" w:name="other-rights"/>
@@ -1084,7 +1716,13 @@
         </w:numPr>
       </w:pPr>
       <w:r>
-        <w:t xml:space="preserve">“Hot news”</w:t>
+        <w:t xml:space="preserve">“</w:t>
+      </w:r>
+      <w:r>
+        <w:t xml:space="preserve">Hot news</w:t>
+      </w:r>
+      <w:r>
+        <w:t xml:space="preserve">”</w:t>
       </w:r>
       <w:r>
         <w:rPr>
@@ -1108,7 +1746,25 @@
         <w:t xml:space="preserve"> </w:t>
       </w:r>
       <w:r>
-        <w:t xml:space="preserve">– it was a doctrine that protected “hot” (i.e. time critical) news.</w:t>
+        <w:t xml:space="preserve">– it was a doctrine that protected</w:t>
+      </w:r>
+      <w:r>
+        <w:t xml:space="preserve"> </w:t>
+      </w:r>
+      <w:r>
+        <w:t xml:space="preserve">“</w:t>
+      </w:r>
+      <w:r>
+        <w:t xml:space="preserve">hot</w:t>
+      </w:r>
+      <w:r>
+        <w:t xml:space="preserve">”</w:t>
+      </w:r>
+      <w:r>
+        <w:t xml:space="preserve"> </w:t>
+      </w:r>
+      <w:r>
+        <w:t xml:space="preserve">(i.e. time critical) news.</w:t>
       </w:r>
     </w:p>
     <w:p>
@@ -1119,7 +1775,22 @@
         </w:numPr>
       </w:pPr>
       <w:r>
-        <w:t xml:space="preserve">German Leistungsschutzrecht für Presseverlege (aka “Lex Google”) a right over news content for one year.</w:t>
+        <w:t xml:space="preserve">German Leistungsschutzrecht für Presseverlege (aka</w:t>
+      </w:r>
+      <w:r>
+        <w:t xml:space="preserve"> </w:t>
+      </w:r>
+      <w:r>
+        <w:t xml:space="preserve">“</w:t>
+      </w:r>
+      <w:r>
+        <w:t xml:space="preserve">Lex Google</w:t>
+      </w:r>
+      <w:r>
+        <w:t xml:space="preserve">”</w:t>
+      </w:r>
+      <w:r>
+        <w:t xml:space="preserve">) a right over news content for one year.</w:t>
       </w:r>
     </w:p>
     <w:bookmarkStart w:id="50" w:name="effective-technological-measures"/>
@@ -1134,7 +1805,25 @@
     <w:bookmarkEnd w:id="50"/>
     <w:p>
       <w:r>
-        <w:t xml:space="preserve">Database may also be protected by various forms of digital rights management, passwords or other forms of technology intended to control their use. These are known as “effective technical measures” in EU law. In many situations, circumventing an effective technological measure can be treated as the equivalent of an infringement of copyright and in some cases is a criminal offence.</w:t>
+        <w:t xml:space="preserve">Database may also be protected by various forms of digital rights management, passwords or other forms of technology intended to control their use. These are known as</w:t>
+      </w:r>
+      <w:r>
+        <w:t xml:space="preserve"> </w:t>
+      </w:r>
+      <w:r>
+        <w:t xml:space="preserve">“</w:t>
+      </w:r>
+      <w:r>
+        <w:t xml:space="preserve">effective technical measures</w:t>
+      </w:r>
+      <w:r>
+        <w:t xml:space="preserve">”</w:t>
+      </w:r>
+      <w:r>
+        <w:t xml:space="preserve"> </w:t>
+      </w:r>
+      <w:r>
+        <w:t xml:space="preserve">in EU law. In many situations, circumventing an effective technological measure can be treated as the equivalent of an infringement of copyright and in some cases is a criminal offence.</w:t>
       </w:r>
     </w:p>
     <w:p>
@@ -1164,17 +1853,107 @@
     <w:bookmarkEnd w:id="52"/>
     <w:p>
       <w:r>
-        <w:t xml:space="preserve">Note that in UK English “licence” is a noun and “license” a verb. In US English both are “license”. The US usage is very common online and some licences thus have names that look odd to an English lawyer’s eye, eg the Creative Commons License.</w:t>
-      </w:r>
-    </w:p>
-    <w:p>
-      <w:r>
-        <w:t xml:space="preserve">A licence is just a permission to someone (“the licensee”) to do something for which they would need the permission of someone else (“the licensor”). It need not – and often is not – be a contract.</w:t>
-      </w:r>
-    </w:p>
-    <w:p>
-      <w:r>
-        <w:t xml:space="preserve">For example: the postal worker who delivers our post walks up our driveway. If they did not have our permission to do so they would be a trespasser. The law implies a licence for lawful visitors to go to the front door of a house or building. This is clearly not a contract and could be revoked by telling a visitor to go away. The licence would not be implied where there was a clear notice forbidding entrance (eg “no hawkers”).</w:t>
+        <w:t xml:space="preserve">Note that in UK English</w:t>
+      </w:r>
+      <w:r>
+        <w:t xml:space="preserve"> </w:t>
+      </w:r>
+      <w:r>
+        <w:t xml:space="preserve">“</w:t>
+      </w:r>
+      <w:r>
+        <w:t xml:space="preserve">licence</w:t>
+      </w:r>
+      <w:r>
+        <w:t xml:space="preserve">”</w:t>
+      </w:r>
+      <w:r>
+        <w:t xml:space="preserve"> </w:t>
+      </w:r>
+      <w:r>
+        <w:t xml:space="preserve">is a noun and</w:t>
+      </w:r>
+      <w:r>
+        <w:t xml:space="preserve"> </w:t>
+      </w:r>
+      <w:r>
+        <w:t xml:space="preserve">“</w:t>
+      </w:r>
+      <w:r>
+        <w:t xml:space="preserve">license</w:t>
+      </w:r>
+      <w:r>
+        <w:t xml:space="preserve">”</w:t>
+      </w:r>
+      <w:r>
+        <w:t xml:space="preserve"> </w:t>
+      </w:r>
+      <w:r>
+        <w:t xml:space="preserve">a verb. In US English both are</w:t>
+      </w:r>
+      <w:r>
+        <w:t xml:space="preserve"> </w:t>
+      </w:r>
+      <w:r>
+        <w:t xml:space="preserve">“</w:t>
+      </w:r>
+      <w:r>
+        <w:t xml:space="preserve">license</w:t>
+      </w:r>
+      <w:r>
+        <w:t xml:space="preserve">”</w:t>
+      </w:r>
+      <w:r>
+        <w:t xml:space="preserve">. The US usage is very common online and some licences thus have names that look odd to an English lawyer’s eye, eg the Creative Commons License.</w:t>
+      </w:r>
+    </w:p>
+    <w:p>
+      <w:r>
+        <w:t xml:space="preserve">A licence is just a permission to someone (</w:t>
+      </w:r>
+      <w:r>
+        <w:t xml:space="preserve">“</w:t>
+      </w:r>
+      <w:r>
+        <w:t xml:space="preserve">the licensee</w:t>
+      </w:r>
+      <w:r>
+        <w:t xml:space="preserve">”</w:t>
+      </w:r>
+      <w:r>
+        <w:t xml:space="preserve">) to do something for which they would need the permission of someone else (</w:t>
+      </w:r>
+      <w:r>
+        <w:t xml:space="preserve">“</w:t>
+      </w:r>
+      <w:r>
+        <w:t xml:space="preserve">the licensor</w:t>
+      </w:r>
+      <w:r>
+        <w:t xml:space="preserve">”</w:t>
+      </w:r>
+      <w:r>
+        <w:t xml:space="preserve">). It need not – and often is not – be a contract.</w:t>
+      </w:r>
+    </w:p>
+    <w:p>
+      <w:r>
+        <w:t xml:space="preserve">For example: the postal worker who delivers our post walks up our driveway. If they did not have our permission to do so they would be a trespasser. The law implies a licence for lawful visitors to go to the front door of a house or building. This is clearly not a contract and could be revoked by telling a visitor to go away. The licence would not be implied where there was a clear notice forbidding entrance (eg</w:t>
+      </w:r>
+      <w:r>
+        <w:t xml:space="preserve"> </w:t>
+      </w:r>
+      <w:r>
+        <w:t xml:space="preserve">“</w:t>
+      </w:r>
+      <w:r>
+        <w:t xml:space="preserve">no hawkers</w:t>
+      </w:r>
+      <w:r>
+        <w:t xml:space="preserve">”</w:t>
+      </w:r>
+      <w:r>
+        <w:t xml:space="preserve">).</w:t>
       </w:r>
     </w:p>
     <w:p>
@@ -1249,7 +2028,10 @@
     </w:p>
     <w:p>
       <w:r>
-        <w:t xml:space="preserve">“a non-exclusive irrevocable, perpetual, royalty-free worldwide</w:t>
+        <w:t xml:space="preserve">“</w:t>
+      </w:r>
+      <w:r>
+        <w:t xml:space="preserve">a non-exclusive irrevocable, perpetual, royalty-free worldwide</w:t>
       </w:r>
       <w:r>
         <w:rPr>
@@ -1261,7 +2043,10 @@
         <w:t xml:space="preserve"> </w:t>
       </w:r>
       <w:r>
-        <w:t xml:space="preserve">licence …”</w:t>
+        <w:t xml:space="preserve">licence …</w:t>
+      </w:r>
+      <w:r>
+        <w:t xml:space="preserve">”</w:t>
       </w:r>
     </w:p>
     <w:bookmarkStart w:id="54" w:name="what-is-open"/>
@@ -1270,13 +2055,64 @@
         <w:pStyle w:val="Heading3"/>
       </w:pPr>
       <w:r>
-        <w:t xml:space="preserve">What is “open”?</w:t>
+        <w:t xml:space="preserve">What is</w:t>
+      </w:r>
+      <w:r>
+        <w:t xml:space="preserve"> </w:t>
+      </w:r>
+      <w:r>
+        <w:t xml:space="preserve">“</w:t>
+      </w:r>
+      <w:r>
+        <w:t xml:space="preserve">open</w:t>
+      </w:r>
+      <w:r>
+        <w:t xml:space="preserve">”</w:t>
+      </w:r>
+      <w:r>
+        <w:t xml:space="preserve">?</w:t>
       </w:r>
     </w:p>
     <w:bookmarkEnd w:id="54"/>
     <w:p>
       <w:r>
-        <w:t xml:space="preserve">The word “open” is used (or mis-used) by different groups to mean different things. For the ODI and for the purposes of today’s talk, “open” follows the Open Definition:</w:t>
+        <w:t xml:space="preserve">The word</w:t>
+      </w:r>
+      <w:r>
+        <w:t xml:space="preserve"> </w:t>
+      </w:r>
+      <w:r>
+        <w:t xml:space="preserve">“</w:t>
+      </w:r>
+      <w:r>
+        <w:t xml:space="preserve">open</w:t>
+      </w:r>
+      <w:r>
+        <w:t xml:space="preserve">”</w:t>
+      </w:r>
+      <w:r>
+        <w:t xml:space="preserve"> </w:t>
+      </w:r>
+      <w:r>
+        <w:t xml:space="preserve">is used (or mis-used) by different groups to mean different things. For the ODI and for the purposes of today’s talk,</w:t>
+      </w:r>
+      <w:r>
+        <w:t xml:space="preserve"> </w:t>
+      </w:r>
+      <w:r>
+        <w:t xml:space="preserve">“</w:t>
+      </w:r>
+      <w:r>
+        <w:t xml:space="preserve">open</w:t>
+      </w:r>
+      <w:r>
+        <w:t xml:space="preserve">”</w:t>
+      </w:r>
+      <w:r>
+        <w:t xml:space="preserve"> </w:t>
+      </w:r>
+      <w:r>
+        <w:t xml:space="preserve">follows the Open Definition:</w:t>
       </w:r>
     </w:p>
     <w:p>
@@ -1284,7 +2120,13 @@
         <w:pStyle w:val="BlockQuote"/>
       </w:pPr>
       <w:r>
-        <w:t xml:space="preserve">"A piece of data or content is open if anyone is free to use, reuse, and redistribute it — subject only, at most, to the requirement to attribute and/or share-alike.”</w:t>
+        <w:t xml:space="preserve">“</w:t>
+      </w:r>
+      <w:r>
+        <w:t xml:space="preserve">A piece of data or content is open if anyone is free to use, reuse, and redistribute it — subject only, at most, to the requirement to attribute and/or share-alike.</w:t>
+      </w:r>
+      <w:r>
+        <w:t xml:space="preserve">”</w:t>
       </w:r>
       <w:r>
         <w:rPr>
@@ -1322,12 +2164,66 @@
     </w:p>
     <w:p>
       <w:r>
-        <w:t xml:space="preserve">His solution was to create a licence that permitted others to use his software, along with the source code, but on condition that if they passed the software on to others – whether they sold it or not was irrelevant – they had to do make the source code available and do so under the same licence. The licence would then spread “virally” to all adaptations of the original.</w:t>
-      </w:r>
-    </w:p>
-    <w:p>
-      <w:r>
-        <w:t xml:space="preserve">Stallman used the term “free software” for his product. Not that it was free to buy, but that it was free for others to use a re-use. “Free as in speech, not as in beer” is how he put it.</w:t>
+        <w:t xml:space="preserve">His solution was to create a licence that permitted others to use his software, along with the source code, but on condition that if they passed the software on to others – whether they sold it or not was irrelevant – they had to do make the source code available and do so under the same licence. The licence would then spread</w:t>
+      </w:r>
+      <w:r>
+        <w:t xml:space="preserve"> </w:t>
+      </w:r>
+      <w:r>
+        <w:t xml:space="preserve">“</w:t>
+      </w:r>
+      <w:r>
+        <w:t xml:space="preserve">virally</w:t>
+      </w:r>
+      <w:r>
+        <w:t xml:space="preserve">”</w:t>
+      </w:r>
+      <w:r>
+        <w:t xml:space="preserve"> </w:t>
+      </w:r>
+      <w:r>
+        <w:t xml:space="preserve">to all adaptations of the original.</w:t>
+      </w:r>
+    </w:p>
+    <w:p>
+      <w:r>
+        <w:t xml:space="preserve">Stallman used the term</w:t>
+      </w:r>
+      <w:r>
+        <w:t xml:space="preserve"> </w:t>
+      </w:r>
+      <w:r>
+        <w:t xml:space="preserve">“</w:t>
+      </w:r>
+      <w:r>
+        <w:t xml:space="preserve">free software</w:t>
+      </w:r>
+      <w:r>
+        <w:t xml:space="preserve">”</w:t>
+      </w:r>
+      <w:r>
+        <w:t xml:space="preserve"> </w:t>
+      </w:r>
+      <w:r>
+        <w:t xml:space="preserve">for his product. Not that it was free to buy, but that it was free for others to use a re-use.</w:t>
+      </w:r>
+      <w:r>
+        <w:t xml:space="preserve"> </w:t>
+      </w:r>
+      <w:r>
+        <w:t xml:space="preserve">“</w:t>
+      </w:r>
+      <w:r>
+        <w:t xml:space="preserve">Free as in speech, not as in beer</w:t>
+      </w:r>
+      <w:r>
+        <w:t xml:space="preserve">”</w:t>
+      </w:r>
+      <w:r>
+        <w:t xml:space="preserve"> </w:t>
+      </w:r>
+      <w:r>
+        <w:t xml:space="preserve">is how he put it.</w:t>
       </w:r>
     </w:p>
     <w:bookmarkStart w:id="59" w:name="examples"/>
@@ -1439,7 +2335,25 @@
     </w:p>
     <w:p>
       <w:r>
-        <w:t xml:space="preserve">For share-alike restrictions, the rule is usually that the same or a “compatible” licence is used on any derived work. If a number of works – or in the case of data, data sources – are mixed together then there is a danger of</w:t>
+        <w:t xml:space="preserve">For share-alike restrictions, the rule is usually that the same or a</w:t>
+      </w:r>
+      <w:r>
+        <w:t xml:space="preserve"> </w:t>
+      </w:r>
+      <w:r>
+        <w:t xml:space="preserve">“</w:t>
+      </w:r>
+      <w:r>
+        <w:t xml:space="preserve">compatible</w:t>
+      </w:r>
+      <w:r>
+        <w:t xml:space="preserve">”</w:t>
+      </w:r>
+      <w:r>
+        <w:t xml:space="preserve"> </w:t>
+      </w:r>
+      <w:r>
+        <w:t xml:space="preserve">licence is used on any derived work. If a number of works – or in the case of data, data sources – are mixed together then there is a danger of</w:t>
       </w:r>
       <w:r>
         <w:t xml:space="preserve"> </w:t>
@@ -1497,9 +2411,6 @@
         <w:br w:type="textWrapping"/>
       </w:r>
       <w:r>
-        <w:t xml:space="preserve"> </w:t>
-      </w:r>
-      <w:r>
         <w:rPr>
           <w:b/>
         </w:rPr>
@@ -1675,7 +2586,43 @@
         <w:t xml:space="preserve"> </w:t>
       </w:r>
       <w:r>
-        <w:t xml:space="preserve">open licence choices since they impose further restrictions on use. NC is particularly unhelpful because it is so unclear what counts as “commercial” use. Eg, does it apply to a website which is monetized by advertising? Thus only CC-BY and CC-BY-SA are “open” licences.</w:t>
+        <w:t xml:space="preserve">open licence choices since they impose further restrictions on use. NC is particularly unhelpful because it is so unclear what counts as</w:t>
+      </w:r>
+      <w:r>
+        <w:t xml:space="preserve"> </w:t>
+      </w:r>
+      <w:r>
+        <w:t xml:space="preserve">“</w:t>
+      </w:r>
+      <w:r>
+        <w:t xml:space="preserve">commercial</w:t>
+      </w:r>
+      <w:r>
+        <w:t xml:space="preserve">”</w:t>
+      </w:r>
+      <w:r>
+        <w:t xml:space="preserve"> </w:t>
+      </w:r>
+      <w:r>
+        <w:t xml:space="preserve">use. Eg, does it apply to a website which is monetized by advertising? Thus only CC-BY and CC-BY-SA are</w:t>
+      </w:r>
+      <w:r>
+        <w:t xml:space="preserve"> </w:t>
+      </w:r>
+      <w:r>
+        <w:t xml:space="preserve">“</w:t>
+      </w:r>
+      <w:r>
+        <w:t xml:space="preserve">open</w:t>
+      </w:r>
+      <w:r>
+        <w:t xml:space="preserve">”</w:t>
+      </w:r>
+      <w:r>
+        <w:t xml:space="preserve"> </w:t>
+      </w:r>
+      <w:r>
+        <w:t xml:space="preserve">licences.</w:t>
       </w:r>
     </w:p>
     <w:p>
@@ -1765,12 +2712,60 @@
     </w:p>
     <w:p>
       <w:r>
-        <w:t xml:space="preserve">In principle, both try to impose a duty to share-alike (i.e. share under a suitable licence) any work derived from the licensed work, so that licensee are forced to share back into the commons the fruits of using the licensed work. But the two licences do so differently.</w:t>
-      </w:r>
-    </w:p>
-    <w:p>
-      <w:r>
-        <w:t xml:space="preserve">ODC-ODbL, contemplates three different kinds of derived work: “derivative databases”, “collective databases” and “produced works”:</w:t>
+        <w:t xml:space="preserve">In principle, both try to impose a duty to share-alike (i.e. share under a suitable licence) any work derived from the licensed work, so that licensee are forced to share back into the commons the fruits of using the licensed work. But the two licences do so differently.</w:t>
+      </w:r>
+    </w:p>
+    <w:p>
+      <w:r>
+        <w:t xml:space="preserve">ODC-ODbL, contemplates three different kinds of derived work:</w:t>
+      </w:r>
+      <w:r>
+        <w:t xml:space="preserve"> </w:t>
+      </w:r>
+      <w:r>
+        <w:t xml:space="preserve">“</w:t>
+      </w:r>
+      <w:r>
+        <w:t xml:space="preserve">derivative databases</w:t>
+      </w:r>
+      <w:r>
+        <w:t xml:space="preserve">”</w:t>
+      </w:r>
+      <w:r>
+        <w:t xml:space="preserve">,</w:t>
+      </w:r>
+      <w:r>
+        <w:t xml:space="preserve"> </w:t>
+      </w:r>
+      <w:r>
+        <w:t xml:space="preserve">“</w:t>
+      </w:r>
+      <w:r>
+        <w:t xml:space="preserve">collective databases</w:t>
+      </w:r>
+      <w:r>
+        <w:t xml:space="preserve">”</w:t>
+      </w:r>
+      <w:r>
+        <w:t xml:space="preserve"> </w:t>
+      </w:r>
+      <w:r>
+        <w:t xml:space="preserve">and</w:t>
+      </w:r>
+      <w:r>
+        <w:t xml:space="preserve"> </w:t>
+      </w:r>
+      <w:r>
+        <w:t xml:space="preserve">“</w:t>
+      </w:r>
+      <w:r>
+        <w:t xml:space="preserve">produced works</w:t>
+      </w:r>
+      <w:r>
+        <w:t xml:space="preserve">”</w:t>
+      </w:r>
+      <w:r>
+        <w:t xml:space="preserve">:</w:t>
       </w:r>
     </w:p>
     <w:p>
@@ -1781,7 +2776,25 @@
         </w:numPr>
       </w:pPr>
       <w:r>
-        <w:t xml:space="preserve">a “derivative database” is just a new database based on the licensed database (eg by modifying, translating or otherwise adapting it)</w:t>
+        <w:t xml:space="preserve">a</w:t>
+      </w:r>
+      <w:r>
+        <w:t xml:space="preserve"> </w:t>
+      </w:r>
+      <w:r>
+        <w:t xml:space="preserve">“</w:t>
+      </w:r>
+      <w:r>
+        <w:t xml:space="preserve">derivative database</w:t>
+      </w:r>
+      <w:r>
+        <w:t xml:space="preserve">”</w:t>
+      </w:r>
+      <w:r>
+        <w:t xml:space="preserve"> </w:t>
+      </w:r>
+      <w:r>
+        <w:t xml:space="preserve">is just a new database based on the licensed database (eg by modifying, translating or otherwise adapting it)</w:t>
       </w:r>
     </w:p>
     <w:p>
@@ -1792,7 +2805,25 @@
         </w:numPr>
       </w:pPr>
       <w:r>
-        <w:t xml:space="preserve">a “collective database” is a larger database containing the licensed database in unmodified form but combined with other independent databases</w:t>
+        <w:t xml:space="preserve">a</w:t>
+      </w:r>
+      <w:r>
+        <w:t xml:space="preserve"> </w:t>
+      </w:r>
+      <w:r>
+        <w:t xml:space="preserve">“</w:t>
+      </w:r>
+      <w:r>
+        <w:t xml:space="preserve">collective database</w:t>
+      </w:r>
+      <w:r>
+        <w:t xml:space="preserve">”</w:t>
+      </w:r>
+      <w:r>
+        <w:t xml:space="preserve"> </w:t>
+      </w:r>
+      <w:r>
+        <w:t xml:space="preserve">is a larger database containing the licensed database in unmodified form but combined with other independent databases</w:t>
       </w:r>
     </w:p>
     <w:p>
@@ -1803,22 +2834,106 @@
         </w:numPr>
       </w:pPr>
       <w:r>
-        <w:t xml:space="preserve">a “produced work” is some other work (eg a report or info-graphic) derived from the licensed database (or a derivative database or collective database containing the licensed database).</w:t>
-      </w:r>
-    </w:p>
-    <w:p>
-      <w:r>
-        <w:t xml:space="preserve">Publishing a “produced work” requires identification of the original licensed database  (as part of attribution). If the produced work was produced from a derivative database requires that a copy of the derivative database (or a practical machine-readable copy of the differences) is published.</w:t>
-      </w:r>
-    </w:p>
-    <w:p>
-      <w:r>
-        <w:t xml:space="preserve">By contrast, CC relies on a concept it calls “adapted material”. Adapted material is restricted to material that would have required the licensor’s permission to create from the CC-licensed work. As already discussed, the database right does not restrict the production of non-database derived works (such as info-graphics) and so such things would not be “adapted material”. This means that no share-alike or attribution obligations attach to that material.</w:t>
-      </w:r>
-    </w:p>
-    <w:p>
-      <w:r>
-        <w:t xml:space="preserve">In other words, ODC-ODBL takes a more aggressive approach to “share alike” than CC-BY-SA for non-database works derived from databases.</w:t>
+        <w:t xml:space="preserve">a</w:t>
+      </w:r>
+      <w:r>
+        <w:t xml:space="preserve"> </w:t>
+      </w:r>
+      <w:r>
+        <w:t xml:space="preserve">“</w:t>
+      </w:r>
+      <w:r>
+        <w:t xml:space="preserve">produced work</w:t>
+      </w:r>
+      <w:r>
+        <w:t xml:space="preserve">”</w:t>
+      </w:r>
+      <w:r>
+        <w:t xml:space="preserve"> </w:t>
+      </w:r>
+      <w:r>
+        <w:t xml:space="preserve">is some other work (eg a report or info-graphic) derived from the licensed database (or a derivative database or collective database containing the licensed database).</w:t>
+      </w:r>
+    </w:p>
+    <w:p>
+      <w:r>
+        <w:t xml:space="preserve">Publishing a</w:t>
+      </w:r>
+      <w:r>
+        <w:t xml:space="preserve"> </w:t>
+      </w:r>
+      <w:r>
+        <w:t xml:space="preserve">“</w:t>
+      </w:r>
+      <w:r>
+        <w:t xml:space="preserve">produced work</w:t>
+      </w:r>
+      <w:r>
+        <w:t xml:space="preserve">”</w:t>
+      </w:r>
+      <w:r>
+        <w:t xml:space="preserve"> </w:t>
+      </w:r>
+      <w:r>
+        <w:t xml:space="preserve">requires identification of the original licensed database  (as part of attribution). If the produced work was produced from a derivative database requires that a copy of the derivative database (or a practical machine-readable copy of the differences) is published.</w:t>
+      </w:r>
+    </w:p>
+    <w:p>
+      <w:r>
+        <w:t xml:space="preserve">By contrast, CC relies on a concept it calls</w:t>
+      </w:r>
+      <w:r>
+        <w:t xml:space="preserve"> </w:t>
+      </w:r>
+      <w:r>
+        <w:t xml:space="preserve">“</w:t>
+      </w:r>
+      <w:r>
+        <w:t xml:space="preserve">adapted material</w:t>
+      </w:r>
+      <w:r>
+        <w:t xml:space="preserve">”</w:t>
+      </w:r>
+      <w:r>
+        <w:t xml:space="preserve">. Adapted material is restricted to material that would have required the licensor’s permission to create from the CC-licensed work. As already discussed, the database right does not restrict the production of non-database derived works (such as info-graphics) and so such things would not be</w:t>
+      </w:r>
+      <w:r>
+        <w:t xml:space="preserve"> </w:t>
+      </w:r>
+      <w:r>
+        <w:t xml:space="preserve">“</w:t>
+      </w:r>
+      <w:r>
+        <w:t xml:space="preserve">adapted material</w:t>
+      </w:r>
+      <w:r>
+        <w:t xml:space="preserve">”</w:t>
+      </w:r>
+      <w:r>
+        <w:t xml:space="preserve">. This means that no share-alike or attribution obligations attach to that material.</w:t>
+      </w:r>
+    </w:p>
+    <w:p>
+      <w:r>
+        <w:t xml:space="preserve">In other words, ODC-ODBL takes a more aggressive approach to</w:t>
+      </w:r>
+      <w:r>
+        <w:t xml:space="preserve"> </w:t>
+      </w:r>
+      <w:r>
+        <w:t xml:space="preserve">“</w:t>
+      </w:r>
+      <w:r>
+        <w:t xml:space="preserve">share alike</w:t>
+      </w:r>
+      <w:r>
+        <w:t xml:space="preserve">”</w:t>
+      </w:r>
+      <w:r>
+        <w:t xml:space="preserve"> </w:t>
+      </w:r>
+      <w:r>
+        <w:t xml:space="preserve">than CC-BY-SA for non-database works derived from databases.</w:t>
       </w:r>
     </w:p>
     <w:bookmarkStart w:id="71" w:name="applying-a-licence"/>
@@ -1880,7 +2995,25 @@
     <w:bookmarkEnd w:id="72"/>
     <w:p>
       <w:r>
-        <w:t xml:space="preserve">Even where data is not “owned” or capable of ownership, the proprietor of a site making the data available may be able to make it difficult for others to use the data ways undesirable to the proprietor.</w:t>
+        <w:t xml:space="preserve">Even where data is not</w:t>
+      </w:r>
+      <w:r>
+        <w:t xml:space="preserve"> </w:t>
+      </w:r>
+      <w:r>
+        <w:t xml:space="preserve">“</w:t>
+      </w:r>
+      <w:r>
+        <w:t xml:space="preserve">owned</w:t>
+      </w:r>
+      <w:r>
+        <w:t xml:space="preserve">”</w:t>
+      </w:r>
+      <w:r>
+        <w:t xml:space="preserve"> </w:t>
+      </w:r>
+      <w:r>
+        <w:t xml:space="preserve">or capable of ownership, the proprietor of a site making the data available may be able to make it difficult for others to use the data ways undesirable to the proprietor.</w:t>
       </w:r>
     </w:p>
     <w:bookmarkStart w:id="73" w:name="computer-misuse"/>
@@ -1934,7 +3067,25 @@
     </w:p>
     <w:p>
       <w:r>
-        <w:t xml:space="preserve">This is particularly relevant to those involved in “scraping” data – that is automatically simulating the action of a web browser and extracting data from the web pages read. This might, in appropriate circumstances, extend to accessing a website intending to use the data there in a way not authorised by the website owner.</w:t>
+        <w:t xml:space="preserve">This is particularly relevant to those involved in</w:t>
+      </w:r>
+      <w:r>
+        <w:t xml:space="preserve"> </w:t>
+      </w:r>
+      <w:r>
+        <w:t xml:space="preserve">“</w:t>
+      </w:r>
+      <w:r>
+        <w:t xml:space="preserve">scraping</w:t>
+      </w:r>
+      <w:r>
+        <w:t xml:space="preserve">”</w:t>
+      </w:r>
+      <w:r>
+        <w:t xml:space="preserve"> </w:t>
+      </w:r>
+      <w:r>
+        <w:t xml:space="preserve">data – that is automatically simulating the action of a web browser and extracting data from the web pages read. This might, in appropriate circumstances, extend to accessing a website intending to use the data there in a way not authorised by the website owner.</w:t>
       </w:r>
     </w:p>
     <w:p>
@@ -2033,17 +3184,47 @@
         <w:t xml:space="preserve"> </w:t>
       </w:r>
       <w:r>
-        <w:t xml:space="preserve">In the UK personal data is governed by the Data Protection Act 1998. In the directive, “personal data” is defined as:</w:t>
-      </w:r>
-    </w:p>
-    <w:p>
-      <w:r>
-        <w:t xml:space="preserve">“any information relating to an identified or identifiable natural person”</w:t>
-      </w:r>
-    </w:p>
-    <w:p>
-      <w:r>
-        <w:t xml:space="preserve">“an identifiable person is one who can be identified, directly or indirectly, in particular by reference to an identification number or to one or more factors specific to his physical, physiological, mental, economic, cultural or social identity”</w:t>
+        <w:t xml:space="preserve">In the UK personal data is governed by the Data Protection Act 1998. In the directive,</w:t>
+      </w:r>
+      <w:r>
+        <w:t xml:space="preserve"> </w:t>
+      </w:r>
+      <w:r>
+        <w:t xml:space="preserve">“</w:t>
+      </w:r>
+      <w:r>
+        <w:t xml:space="preserve">personal data</w:t>
+      </w:r>
+      <w:r>
+        <w:t xml:space="preserve">”</w:t>
+      </w:r>
+      <w:r>
+        <w:t xml:space="preserve"> </w:t>
+      </w:r>
+      <w:r>
+        <w:t xml:space="preserve">is defined as:</w:t>
+      </w:r>
+    </w:p>
+    <w:p>
+      <w:r>
+        <w:t xml:space="preserve">“</w:t>
+      </w:r>
+      <w:r>
+        <w:t xml:space="preserve">any information relating to an identified or identifiable natural person</w:t>
+      </w:r>
+      <w:r>
+        <w:t xml:space="preserve">”</w:t>
+      </w:r>
+    </w:p>
+    <w:p>
+      <w:r>
+        <w:t xml:space="preserve">“</w:t>
+      </w:r>
+      <w:r>
+        <w:t xml:space="preserve">an identifiable person is one who can be identified, directly or indirectly, in particular by reference to an identification number or to one or more factors specific to his physical, physiological, mental, economic, cultural or social identity</w:t>
+      </w:r>
+      <w:r>
+        <w:t xml:space="preserve">”</w:t>
       </w:r>
     </w:p>
     <w:p>
@@ -2081,7 +3262,19 @@
         </w:numPr>
       </w:pPr>
       <w:r>
-        <w:t xml:space="preserve">chatty blog posts saying things like “I met my friend Pete today”</w:t>
+        <w:t xml:space="preserve">chatty blog posts saying things like</w:t>
+      </w:r>
+      <w:r>
+        <w:t xml:space="preserve"> </w:t>
+      </w:r>
+      <w:r>
+        <w:t xml:space="preserve">“</w:t>
+      </w:r>
+      <w:r>
+        <w:t xml:space="preserve">I met my friend Pete today</w:t>
+      </w:r>
+      <w:r>
+        <w:t xml:space="preserve">”</w:t>
       </w:r>
     </w:p>
     <w:p>
@@ -2139,7 +3332,25 @@
     </w:p>
     <w:p>
       <w:r>
-        <w:t xml:space="preserve">Removing personal identifiers is not usually enough, because the natural person may still be identifiable. For example removing a patient’s name from patient records but leaving an identification number that could be used to identify them would not prevent the data from being personal data. In practice anonymisation will usually require some form of aggregation of information or some other way to remove any practical possibility of “re-identifying” the data subject.</w:t>
+        <w:t xml:space="preserve">Removing personal identifiers is not usually enough, because the natural person may still be identifiable. For example removing a patient’s name from patient records but leaving an identification number that could be used to identify them would not prevent the data from being personal data. In practice anonymisation will usually require some form of aggregation of information or some other way to remove any practical possibility of</w:t>
+      </w:r>
+      <w:r>
+        <w:t xml:space="preserve"> </w:t>
+      </w:r>
+      <w:r>
+        <w:t xml:space="preserve">“</w:t>
+      </w:r>
+      <w:r>
+        <w:t xml:space="preserve">re-identifying</w:t>
+      </w:r>
+      <w:r>
+        <w:t xml:space="preserve">”</w:t>
+      </w:r>
+      <w:r>
+        <w:t xml:space="preserve"> </w:t>
+      </w:r>
+      <w:r>
+        <w:t xml:space="preserve">the data subject.</w:t>
       </w:r>
     </w:p>
     <w:p>
@@ -2156,7 +3367,19 @@
         <w:t xml:space="preserve"> </w:t>
       </w:r>
       <w:r>
-        <w:t xml:space="preserve">An Open Data Institute sponsored initiative the “UK Anonymisation Network”</w:t>
+        <w:t xml:space="preserve">An Open Data Institute sponsored initiative the</w:t>
+      </w:r>
+      <w:r>
+        <w:t xml:space="preserve"> </w:t>
+      </w:r>
+      <w:r>
+        <w:t xml:space="preserve">“</w:t>
+      </w:r>
+      <w:r>
+        <w:t xml:space="preserve">UK Anonymisation Network</w:t>
+      </w:r>
+      <w:r>
+        <w:t xml:space="preserve">”</w:t>
       </w:r>
       <w:r>
         <w:rPr>
@@ -2193,7 +3416,22 @@
     </w:p>
     <w:p>
       <w:r>
-        <w:t xml:space="preserve">It is also possible to be liable for inaccuracies in information under the common law tort of “negligent misstatement”. If an inaccurate statement is made such that:</w:t>
+        <w:t xml:space="preserve">It is also possible to be liable for inaccuracies in information under the common law tort of</w:t>
+      </w:r>
+      <w:r>
+        <w:t xml:space="preserve"> </w:t>
+      </w:r>
+      <w:r>
+        <w:t xml:space="preserve">“</w:t>
+      </w:r>
+      <w:r>
+        <w:t xml:space="preserve">negligent misstatement</w:t>
+      </w:r>
+      <w:r>
+        <w:t xml:space="preserve">”</w:t>
+      </w:r>
+      <w:r>
+        <w:t xml:space="preserve">. If an inaccurate statement is made such that:</w:t>
       </w:r>
     </w:p>
     <w:p>
@@ -2273,7 +3511,25 @@
     </w:p>
     <w:p>
       <w:r>
-        <w:t xml:space="preserve">My view is that this is an unlikely form of liability to occur, but it may be avoided by attacking the “reasonable reliance” criterion. When publishing data that may contain inaccuracies (the almost invariable rule) a warning that the data may contain inaccuracies etc in much the same way as a disclaimer in a contract described above, should make it very unlikely for liability to be found.</w:t>
+        <w:t xml:space="preserve">My view is that this is an unlikely form of liability to occur, but it may be avoided by attacking the</w:t>
+      </w:r>
+      <w:r>
+        <w:t xml:space="preserve"> </w:t>
+      </w:r>
+      <w:r>
+        <w:t xml:space="preserve">“</w:t>
+      </w:r>
+      <w:r>
+        <w:t xml:space="preserve">reasonable reliance</w:t>
+      </w:r>
+      <w:r>
+        <w:t xml:space="preserve">”</w:t>
+      </w:r>
+      <w:r>
+        <w:t xml:space="preserve"> </w:t>
+      </w:r>
+      <w:r>
+        <w:t xml:space="preserve">criterion. When publishing data that may contain inaccuracies (the almost invariable rule) a warning that the data may contain inaccuracies etc in much the same way as a disclaimer in a contract described above, should make it very unlikely for liability to be found.</w:t>
       </w:r>
     </w:p>
     <w:bookmarkStart w:id="86" w:name="jurisdiction-and-sources-of-law"/>
@@ -2303,7 +3559,22 @@
     <w:bookmarkEnd w:id="87"/>
     <w:p>
       <w:r>
-        <w:t xml:space="preserve">The legal world is, broadly speaking, divided into “jurisdictions”. In each jurisdiction the law is different and interpreted by different sets of courts. In the UK the jurisdictions are:</w:t>
+        <w:t xml:space="preserve">The legal world is, broadly speaking, divided into</w:t>
+      </w:r>
+      <w:r>
+        <w:t xml:space="preserve"> </w:t>
+      </w:r>
+      <w:r>
+        <w:t xml:space="preserve">“</w:t>
+      </w:r>
+      <w:r>
+        <w:t xml:space="preserve">jurisdictions</w:t>
+      </w:r>
+      <w:r>
+        <w:t xml:space="preserve">”</w:t>
+      </w:r>
+      <w:r>
+        <w:t xml:space="preserve">. In each jurisdiction the law is different and interpreted by different sets of courts. In the UK the jurisdictions are:</w:t>
       </w:r>
     </w:p>
     <w:p>
@@ -2376,12 +3647,78 @@
     </w:p>
     <w:p>
       <w:r>
-        <w:t xml:space="preserve">First written statements of the law by legislators. In the UK these include Acts of Parliament (also known as “statutes”) as well as a motley collection of what is known as “secondary” legislation with titles such as regulations, rules, orders and so on. Most (but not all) forms of secondary legislation are made in a standard form known as a “statutory instrument” which requires unique numbering and publication.</w:t>
-      </w:r>
-    </w:p>
-    <w:p>
-      <w:r>
-        <w:t xml:space="preserve">In Scotland the Scottish Parliament can also make its own “Acts of the Scottish Parliament”.</w:t>
+        <w:t xml:space="preserve">First written statements of the law by legislators. In the UK these include Acts of Parliament (also known as</w:t>
+      </w:r>
+      <w:r>
+        <w:t xml:space="preserve"> </w:t>
+      </w:r>
+      <w:r>
+        <w:t xml:space="preserve">“</w:t>
+      </w:r>
+      <w:r>
+        <w:t xml:space="preserve">statutes</w:t>
+      </w:r>
+      <w:r>
+        <w:t xml:space="preserve">”</w:t>
+      </w:r>
+      <w:r>
+        <w:t xml:space="preserve">) as well as a motley collection of what is known as</w:t>
+      </w:r>
+      <w:r>
+        <w:t xml:space="preserve"> </w:t>
+      </w:r>
+      <w:r>
+        <w:t xml:space="preserve">“</w:t>
+      </w:r>
+      <w:r>
+        <w:t xml:space="preserve">secondary</w:t>
+      </w:r>
+      <w:r>
+        <w:t xml:space="preserve">”</w:t>
+      </w:r>
+      <w:r>
+        <w:t xml:space="preserve"> </w:t>
+      </w:r>
+      <w:r>
+        <w:t xml:space="preserve">legislation with titles such as regulations, rules, orders and so on. Most (but not all) forms of secondary legislation are made in a standard form known as a</w:t>
+      </w:r>
+      <w:r>
+        <w:t xml:space="preserve"> </w:t>
+      </w:r>
+      <w:r>
+        <w:t xml:space="preserve">“</w:t>
+      </w:r>
+      <w:r>
+        <w:t xml:space="preserve">statutory instrument</w:t>
+      </w:r>
+      <w:r>
+        <w:t xml:space="preserve">”</w:t>
+      </w:r>
+      <w:r>
+        <w:t xml:space="preserve"> </w:t>
+      </w:r>
+      <w:r>
+        <w:t xml:space="preserve">which requires unique numbering and publication.</w:t>
+      </w:r>
+    </w:p>
+    <w:p>
+      <w:r>
+        <w:t xml:space="preserve">In Scotland the Scottish Parliament can also make its own</w:t>
+      </w:r>
+      <w:r>
+        <w:t xml:space="preserve"> </w:t>
+      </w:r>
+      <w:r>
+        <w:t xml:space="preserve">“</w:t>
+      </w:r>
+      <w:r>
+        <w:t xml:space="preserve">Acts of the Scottish Parliament</w:t>
+      </w:r>
+      <w:r>
+        <w:t xml:space="preserve">”</w:t>
+      </w:r>
+      <w:r>
+        <w:t xml:space="preserve">.</w:t>
       </w:r>
     </w:p>
     <w:p>
@@ -2403,7 +3740,25 @@
     </w:p>
     <w:p>
       <w:r>
-        <w:t xml:space="preserve">A substantial amount of the law relating to databases is part of European law. For our purposes, European law (the law of the European Union) consists primarily of three forms of legislation: the treaties setting up the EU, regulations and directives. In theory regulations are laws that apply directly in member states and directives are laws that need to be “transposed” into the law of a member state. The idea being that a directive will set out a template for the law, but some detail will be left to the legislators in each member state to fill in.</w:t>
+        <w:t xml:space="preserve">A substantial amount of the law relating to databases is part of European law. For our purposes, European law (the law of the European Union) consists primarily of three forms of legislation: the treaties setting up the EU, regulations and directives. In theory regulations are laws that apply directly in member states and directives are laws that need to be</w:t>
+      </w:r>
+      <w:r>
+        <w:t xml:space="preserve"> </w:t>
+      </w:r>
+      <w:r>
+        <w:t xml:space="preserve">“</w:t>
+      </w:r>
+      <w:r>
+        <w:t xml:space="preserve">transposed</w:t>
+      </w:r>
+      <w:r>
+        <w:t xml:space="preserve">”</w:t>
+      </w:r>
+      <w:r>
+        <w:t xml:space="preserve"> </w:t>
+      </w:r>
+      <w:r>
+        <w:t xml:space="preserve">into the law of a member state. The idea being that a directive will set out a template for the law, but some detail will be left to the legislators in each member state to fill in.</w:t>
       </w:r>
     </w:p>
     <w:p>
@@ -2441,7 +3796,22 @@
     <w:bookmarkEnd w:id="93"/>
     <w:p>
       <w:r>
-        <w:t xml:space="preserve">In the UK, courts adopt a system known as “precedent”. This arranges the courts into a hierarchy. If a court higher up the hierarchy makes a decision about a point of law, courts lower in the hierarchy are bound by that decision and cannot depart from it. Courts at the same level will usually follow earlier decisions of courts at their level (though the law on whether they have to do so is extremely complex and not easy to describe in a short series of notes).</w:t>
+        <w:t xml:space="preserve">In the UK, courts adopt a system known as</w:t>
+      </w:r>
+      <w:r>
+        <w:t xml:space="preserve"> </w:t>
+      </w:r>
+      <w:r>
+        <w:t xml:space="preserve">“</w:t>
+      </w:r>
+      <w:r>
+        <w:t xml:space="preserve">precedent</w:t>
+      </w:r>
+      <w:r>
+        <w:t xml:space="preserve">”</w:t>
+      </w:r>
+      <w:r>
+        <w:t xml:space="preserve">. This arranges the courts into a hierarchy. If a court higher up the hierarchy makes a decision about a point of law, courts lower in the hierarchy are bound by that decision and cannot depart from it. Courts at the same level will usually follow earlier decisions of courts at their level (though the law on whether they have to do so is extremely complex and not easy to describe in a short series of notes).</w:t>
       </w:r>
     </w:p>
     <w:p>
@@ -2565,7 +3935,31 @@
           <w:rPr>
             <w:rStyle w:val="Link"/>
           </w:rPr>
-          <w:t xml:space="preserve">[2014] EWCA Civ 281</w:t>
+          <w:t xml:space="preserve">[</w:t>
+        </w:r>
+        <w:r>
+          <w:rPr>
+            <w:rStyle w:val="Link"/>
+          </w:rPr>
+          <w:t xml:space="preserve">2014</w:t>
+        </w:r>
+        <w:r>
+          <w:rPr>
+            <w:rStyle w:val="Link"/>
+          </w:rPr>
+          <w:t xml:space="preserve">]</w:t>
+        </w:r>
+        <w:r>
+          <w:rPr>
+            <w:rStyle w:val="Link"/>
+          </w:rPr>
+          <w:t xml:space="preserve"> </w:t>
+        </w:r>
+        <w:r>
+          <w:rPr>
+            <w:rStyle w:val="Link"/>
+          </w:rPr>
+          <w:t xml:space="preserve">EWCA Civ 281</w:t>
         </w:r>
       </w:hyperlink>
     </w:p>
@@ -2582,7 +3976,37 @@
         <w:footnoteRef/>
       </w:r>
       <w:r>
-        <w:t xml:space="preserve">Some English courts seem to have been slow to catch up with this and you will still find decisions talking about “originality”. There are some subtleties here – particularly for photographs and images – but for our purposes we can treat the only criterion that applies as “own intellectual creation”.</w:t>
+        <w:t xml:space="preserve">Some English courts seem to have been slow to catch up with this and you will still find decisions talking about</w:t>
+      </w:r>
+      <w:r>
+        <w:t xml:space="preserve"> </w:t>
+      </w:r>
+      <w:r>
+        <w:t xml:space="preserve">“</w:t>
+      </w:r>
+      <w:r>
+        <w:t xml:space="preserve">originality</w:t>
+      </w:r>
+      <w:r>
+        <w:t xml:space="preserve">”</w:t>
+      </w:r>
+      <w:r>
+        <w:t xml:space="preserve">. There are some subtleties here – particularly for photographs and images – but for our purposes we can treat the only criterion that applies as</w:t>
+      </w:r>
+      <w:r>
+        <w:t xml:space="preserve"> </w:t>
+      </w:r>
+      <w:r>
+        <w:t xml:space="preserve">“</w:t>
+      </w:r>
+      <w:r>
+        <w:t xml:space="preserve">own intellectual creation</w:t>
+      </w:r>
+      <w:r>
+        <w:t xml:space="preserve">”</w:t>
+      </w:r>
+      <w:r>
+        <w:t xml:space="preserve">.</w:t>
       </w:r>
     </w:p>
   </w:footnote>
@@ -2630,7 +4054,19 @@
         <w:footnoteRef/>
       </w:r>
       <w:r>
-        <w:t xml:space="preserve">[2013] EWCA Civ 27, followed in</w:t>
+        <w:t xml:space="preserve">[</w:t>
+      </w:r>
+      <w:r>
+        <w:t xml:space="preserve">2013</w:t>
+      </w:r>
+      <w:r>
+        <w:t xml:space="preserve">]</w:t>
+      </w:r>
+      <w:r>
+        <w:t xml:space="preserve"> </w:t>
+      </w:r>
+      <w:r>
+        <w:t xml:space="preserve">EWCA Civ 27, followed in</w:t>
       </w:r>
       <w:r>
         <w:t xml:space="preserve"> </w:t>
@@ -2645,7 +4081,19 @@
         <w:t xml:space="preserve"> </w:t>
       </w:r>
       <w:r>
-        <w:t xml:space="preserve">[2013] EWHC 3060 (Ch) where even the parts of Calor’s customer database that were created anew by Calor were thought to be protected</w:t>
+        <w:t xml:space="preserve">[</w:t>
+      </w:r>
+      <w:r>
+        <w:t xml:space="preserve">2013</w:t>
+      </w:r>
+      <w:r>
+        <w:t xml:space="preserve">]</w:t>
+      </w:r>
+      <w:r>
+        <w:t xml:space="preserve"> </w:t>
+      </w:r>
+      <w:r>
+        <w:t xml:space="preserve">EWHC 3060 (Ch) where even the parts of Calor’s customer database that were created anew by Calor were thought to be protected</w:t>
       </w:r>
     </w:p>
   </w:footnote>
@@ -2741,7 +4189,25 @@
         <w:footnoteRef/>
       </w:r>
       <w:r>
-        <w:t xml:space="preserve">EFF: The "Hot News" Doctrine After Fly On the Wall: Surviving, But On Life Support (at https://www.eff.org/deeplinks/2011/06/hot-news-doctrine-surviving-life-support)</w:t>
+        <w:t xml:space="preserve">EFF: The</w:t>
+      </w:r>
+      <w:r>
+        <w:t xml:space="preserve"> </w:t>
+      </w:r>
+      <w:r>
+        <w:t xml:space="preserve">“</w:t>
+      </w:r>
+      <w:r>
+        <w:t xml:space="preserve">Hot News</w:t>
+      </w:r>
+      <w:r>
+        <w:t xml:space="preserve">”</w:t>
+      </w:r>
+      <w:r>
+        <w:t xml:space="preserve"> </w:t>
+      </w:r>
+      <w:r>
+        <w:t xml:space="preserve">Doctrine After Fly On the Wall: Surviving, But On Life Support (at https://www.eff.org/deeplinks/2011/06/hot-news-doctrine-surviving-life-support)</w:t>
       </w:r>
     </w:p>
   </w:footnote>
@@ -2961,7 +4427,25 @@
         <w:footnoteRef/>
       </w:r>
       <w:r>
-        <w:t xml:space="preserve">Caparo Industries v Dickman [1990] 2 AC 605</w:t>
+        <w:t xml:space="preserve">Caparo Industries v Dickman</w:t>
+      </w:r>
+      <w:r>
+        <w:t xml:space="preserve"> </w:t>
+      </w:r>
+      <w:r>
+        <w:t xml:space="preserve">[</w:t>
+      </w:r>
+      <w:r>
+        <w:t xml:space="preserve">1990</w:t>
+      </w:r>
+      <w:r>
+        <w:t xml:space="preserve">]</w:t>
+      </w:r>
+      <w:r>
+        <w:t xml:space="preserve"> </w:t>
+      </w:r>
+      <w:r>
+        <w:t xml:space="preserve">2 AC 605</w:t>
       </w:r>
     </w:p>
   </w:footnote>
@@ -2977,7 +4461,25 @@
         <w:footnoteRef/>
       </w:r>
       <w:r>
-        <w:t xml:space="preserve">In Scots law there are some significant academic works by the so-called “institutional writers” which are treated as being formal statements of law.</w:t>
+        <w:t xml:space="preserve">In Scots law there are some significant academic works by the so-called</w:t>
+      </w:r>
+      <w:r>
+        <w:t xml:space="preserve"> </w:t>
+      </w:r>
+      <w:r>
+        <w:t xml:space="preserve">“</w:t>
+      </w:r>
+      <w:r>
+        <w:t xml:space="preserve">institutional writers</w:t>
+      </w:r>
+      <w:r>
+        <w:t xml:space="preserve">”</w:t>
+      </w:r>
+      <w:r>
+        <w:t xml:space="preserve"> </w:t>
+      </w:r>
+      <w:r>
+        <w:t xml:space="preserve">which are treated as being formal statements of law.</w:t>
       </w:r>
     </w:p>
   </w:footnote>
@@ -3024,7 +4526,7 @@
 <file path=word/numbering.xml><?xml version="1.0" encoding="utf-8"?>
 <w:numbering xmlns:w="http://schemas.openxmlformats.org/wordprocessingml/2006/main">
   <w:abstractNum w:abstractNumId="0">
-    <w:nsid w:val="f1196cda"/>
+    <w:nsid w:val="1743fa44"/>
     <w:multiLevelType w:val="multilevel"/>
     <w:lvl w:ilvl="0">
       <w:numFmt w:val="bullet"/>
@@ -3105,7 +4607,7 @@
     </w:lvl>
   </w:abstractNum>
   <w:abstractNum w:abstractNumId="2">
-    <w:nsid w:val="520c6f6c"/>
+    <w:nsid w:val="5fcbd7f6"/>
     <w:multiLevelType w:val="multilevel"/>
     <w:lvl w:ilvl="0">
       <w:numFmt w:val="bullet"/>
@@ -3186,7 +4688,7 @@
     </w:lvl>
   </w:abstractNum>
   <w:abstractNum w:abstractNumId="3">
-    <w:nsid w:val="f7ccdf73"/>
+    <w:nsid w:val="43932434"/>
     <w:multiLevelType w:val="multilevel"/>
     <w:lvl w:ilvl="0">
       <w:start w:val="1"/>
@@ -3214,7 +4716,7 @@
     </w:lvl>
     <w:lvl w:ilvl="2">
       <w:start w:val="1"/>
-      <w:numFmt w:val="decimal"/>
+      <w:numFmt w:val="lowerLetter"/>
       <w:lvlText w:val="%3."/>
       <w:lvlJc w:val="left"/>
       <w:pPr>
@@ -3226,7 +4728,7 @@
     </w:lvl>
     <w:lvl w:ilvl="3">
       <w:start w:val="1"/>
-      <w:numFmt w:val="decimal"/>
+      <w:numFmt w:val="lowerRoman"/>
       <w:lvlText w:val="%4."/>
       <w:lvlJc w:val="left"/>
       <w:pPr>
@@ -3250,7 +4752,7 @@
     </w:lvl>
     <w:lvl w:ilvl="5">
       <w:start w:val="1"/>
-      <w:numFmt w:val="decimal"/>
+      <w:numFmt w:val="lowerLetter"/>
       <w:lvlText w:val="%6."/>
       <w:lvlJc w:val="left"/>
       <w:pPr>
@@ -3262,7 +4764,7 @@
     </w:lvl>
     <w:lvl w:ilvl="6">
       <w:start w:val="1"/>
-      <w:numFmt w:val="decimal"/>
+      <w:numFmt w:val="lowerRoman"/>
       <w:lvlText w:val="%7."/>
       <w:lvlJc w:val="left"/>
       <w:pPr>

</xml_diff>